<commit_message>
ppt + doc corrigés
</commit_message>
<xml_diff>
--- a/Code Review - Grp3 - Bornatici et Solioz.docx
+++ b/Code Review - Grp3 - Bornatici et Solioz.docx
@@ -101,25 +101,7 @@
           <w:sz w:val="22"/>
           <w:szCs w:val="22"/>
         </w:rPr>
-        <w:t xml:space="preserve">Groupe réviseur : Groupe 3 (Nicolas Solioz + Valentin </w:t>
-      </w:r>
-      <w:proofErr w:type="spellStart"/>
-      <w:r>
-        <w:rPr>
-          <w:rFonts w:ascii="Arial" w:hAnsi="Arial" w:cs="Arial"/>
-          <w:sz w:val="22"/>
-          <w:szCs w:val="22"/>
-        </w:rPr>
-        <w:t>Bornatici</w:t>
-      </w:r>
-      <w:proofErr w:type="spellEnd"/>
-      <w:r>
-        <w:rPr>
-          <w:rFonts w:ascii="Arial" w:hAnsi="Arial" w:cs="Arial"/>
-          <w:sz w:val="22"/>
-          <w:szCs w:val="22"/>
-        </w:rPr>
-        <w:t>)</w:t>
+        <w:t>Groupe réviseur : Groupe 3 (Nicolas Solioz + Valentin Bornatici)</w:t>
       </w:r>
     </w:p>
     <w:p>
@@ -154,43 +136,7 @@
           <w:sz w:val="22"/>
           <w:szCs w:val="22"/>
         </w:rPr>
-        <w:t xml:space="preserve"> (Alexandre </w:t>
-      </w:r>
-      <w:proofErr w:type="spellStart"/>
-      <w:r>
-        <w:rPr>
-          <w:rFonts w:ascii="Arial" w:hAnsi="Arial" w:cs="Arial"/>
-          <w:sz w:val="22"/>
-          <w:szCs w:val="22"/>
-        </w:rPr>
-        <w:t>Berclaz</w:t>
-      </w:r>
-      <w:proofErr w:type="spellEnd"/>
-      <w:r>
-        <w:rPr>
-          <w:rFonts w:ascii="Arial" w:hAnsi="Arial" w:cs="Arial"/>
-          <w:sz w:val="22"/>
-          <w:szCs w:val="22"/>
-        </w:rPr>
-        <w:t xml:space="preserve"> + Yann </w:t>
-      </w:r>
-      <w:proofErr w:type="spellStart"/>
-      <w:r>
-        <w:rPr>
-          <w:rFonts w:ascii="Arial" w:hAnsi="Arial" w:cs="Arial"/>
-          <w:sz w:val="22"/>
-          <w:szCs w:val="22"/>
-        </w:rPr>
-        <w:t>Clavien</w:t>
-      </w:r>
-      <w:proofErr w:type="spellEnd"/>
-      <w:r>
-        <w:rPr>
-          <w:rFonts w:ascii="Arial" w:hAnsi="Arial" w:cs="Arial"/>
-          <w:sz w:val="22"/>
-          <w:szCs w:val="22"/>
-        </w:rPr>
-        <w:t xml:space="preserve">) </w:t>
+        <w:t xml:space="preserve"> (Alexandre Berclaz + Yann Clavien) </w:t>
       </w:r>
     </w:p>
     <w:p>
@@ -273,43 +219,7 @@
           <w:sz w:val="22"/>
           <w:szCs w:val="22"/>
         </w:rPr>
-        <w:t xml:space="preserve"> nous sommes en chargé d’étudier l’organisation du code ainsi que la construction des tests unitaires réalisés par nos collègues. Le logiciel développé devrait permettre d’importer une image, y appliquer un filtre et l’exporter. Voici les critères de développement de l’application, donné par le </w:t>
-      </w:r>
-      <w:proofErr w:type="spellStart"/>
-      <w:r>
-        <w:rPr>
-          <w:rFonts w:ascii="Arial" w:hAnsi="Arial" w:cs="Arial"/>
-          <w:sz w:val="22"/>
-          <w:szCs w:val="22"/>
-        </w:rPr>
-        <w:t>product</w:t>
-      </w:r>
-      <w:proofErr w:type="spellEnd"/>
-      <w:r>
-        <w:rPr>
-          <w:rFonts w:ascii="Arial" w:hAnsi="Arial" w:cs="Arial"/>
-          <w:sz w:val="22"/>
-          <w:szCs w:val="22"/>
-        </w:rPr>
-        <w:t xml:space="preserve"> </w:t>
-      </w:r>
-      <w:proofErr w:type="spellStart"/>
-      <w:r>
-        <w:rPr>
-          <w:rFonts w:ascii="Arial" w:hAnsi="Arial" w:cs="Arial"/>
-          <w:sz w:val="22"/>
-          <w:szCs w:val="22"/>
-        </w:rPr>
-        <w:t>owner</w:t>
-      </w:r>
-      <w:proofErr w:type="spellEnd"/>
-      <w:r>
-        <w:rPr>
-          <w:rFonts w:ascii="Arial" w:hAnsi="Arial" w:cs="Arial"/>
-          <w:sz w:val="22"/>
-          <w:szCs w:val="22"/>
-        </w:rPr>
-        <w:t xml:space="preserve"> : </w:t>
+        <w:t xml:space="preserve"> nous sommes en chargé d’étudier l’organisation du code ainsi que la construction des tests unitaires réalisés par nos collègues. Le logiciel développé devrait permettre d’importer une image, y appliquer un filtre et l’exporter. Voici les critères de développement de l’application, donné par le product owner : </w:t>
       </w:r>
     </w:p>
     <w:p>
@@ -506,69 +416,15 @@
           <w:sz w:val="22"/>
           <w:szCs w:val="22"/>
         </w:rPr>
-        <w:t xml:space="preserve">Dans ce “Code </w:t>
-      </w:r>
-      <w:proofErr w:type="spellStart"/>
-      <w:r>
-        <w:rPr>
-          <w:rFonts w:ascii="Arial" w:hAnsi="Arial" w:cs="Arial"/>
-          <w:sz w:val="22"/>
-          <w:szCs w:val="22"/>
-        </w:rPr>
-        <w:t>Review</w:t>
-      </w:r>
-      <w:proofErr w:type="spellEnd"/>
-      <w:r>
-        <w:rPr>
-          <w:rFonts w:ascii="Arial" w:hAnsi="Arial" w:cs="Arial"/>
-          <w:sz w:val="22"/>
-          <w:szCs w:val="22"/>
-        </w:rPr>
-        <w:t>”, nous a</w:t>
-      </w:r>
-      <w:r>
-        <w:rPr>
-          <w:rFonts w:ascii="Arial" w:hAnsi="Arial" w:cs="Arial"/>
-          <w:sz w:val="22"/>
-          <w:szCs w:val="22"/>
-        </w:rPr>
-        <w:t xml:space="preserve">llons vérifier si les user stories du </w:t>
-      </w:r>
-      <w:proofErr w:type="spellStart"/>
-      <w:r>
-        <w:rPr>
-          <w:rFonts w:ascii="Arial" w:hAnsi="Arial" w:cs="Arial"/>
-          <w:sz w:val="22"/>
-          <w:szCs w:val="22"/>
-        </w:rPr>
-        <w:t>product</w:t>
-      </w:r>
-      <w:proofErr w:type="spellEnd"/>
-      <w:r>
-        <w:rPr>
-          <w:rFonts w:ascii="Arial" w:hAnsi="Arial" w:cs="Arial"/>
-          <w:sz w:val="22"/>
-          <w:szCs w:val="22"/>
-        </w:rPr>
-        <w:t xml:space="preserve"> </w:t>
-      </w:r>
-      <w:proofErr w:type="spellStart"/>
-      <w:r>
-        <w:rPr>
-          <w:rFonts w:ascii="Arial" w:hAnsi="Arial" w:cs="Arial"/>
-          <w:sz w:val="22"/>
-          <w:szCs w:val="22"/>
-        </w:rPr>
-        <w:t>owner</w:t>
-      </w:r>
-      <w:proofErr w:type="spellEnd"/>
-      <w:r>
-        <w:rPr>
-          <w:rFonts w:ascii="Arial" w:hAnsi="Arial" w:cs="Arial"/>
-          <w:sz w:val="22"/>
-          <w:szCs w:val="22"/>
-        </w:rPr>
-        <w:t xml:space="preserve"> ont été appliqués. Nous allons également déterminer si le code est propre et compréhensible (best practices), ainsi qu’analyser le degré de couverture des tests unitaires. Finalement, nous allons tester l’efficacité de ces tests. </w:t>
+        <w:t>Dans ce “Code Review”, nous a</w:t>
+      </w:r>
+      <w:r>
+        <w:rPr>
+          <w:rFonts w:ascii="Arial" w:hAnsi="Arial" w:cs="Arial"/>
+          <w:sz w:val="22"/>
+          <w:szCs w:val="22"/>
+        </w:rPr>
+        <w:t xml:space="preserve">llons vérifier si les user stories du product owner ont été appliqués. Nous allons également déterminer si le code est propre et compréhensible (best practices), ainsi qu’analyser le degré de couverture des tests unitaires. Finalement, nous allons tester l’efficacité de ces tests. </w:t>
       </w:r>
     </w:p>
     <w:p>
@@ -1682,34 +1538,7 @@
           <w:sz w:val="22"/>
           <w:szCs w:val="22"/>
         </w:rPr>
-        <w:t xml:space="preserve">Le </w:t>
-      </w:r>
-      <w:proofErr w:type="spellStart"/>
-      <w:r>
-        <w:rPr>
-          <w:rFonts w:ascii="Arial" w:hAnsi="Arial" w:cs="Arial"/>
-          <w:sz w:val="22"/>
-          <w:szCs w:val="22"/>
-        </w:rPr>
-        <w:t>template</w:t>
-      </w:r>
-      <w:proofErr w:type="spellEnd"/>
-      <w:r>
-        <w:rPr>
-          <w:rFonts w:ascii="Arial" w:hAnsi="Arial" w:cs="Arial"/>
-          <w:sz w:val="22"/>
-          <w:szCs w:val="22"/>
-        </w:rPr>
-        <w:t xml:space="preserve"> original est globalement conservé, la fenêtre est toutefois élargie d’environ 25% pour accueillir trois nouvelles </w:t>
-      </w:r>
-      <w:proofErr w:type="spellStart"/>
-      <w:r>
-        <w:rPr>
-          <w:rFonts w:ascii="Arial" w:hAnsi="Arial" w:cs="Arial"/>
-          <w:sz w:val="22"/>
-          <w:szCs w:val="22"/>
-        </w:rPr>
-        <w:t>ch</w:t>
+        <w:t>Le template original est globalement conservé, la fenêtre est toutefois élargie d’environ 25% pour accueillir trois nouvelles ch</w:t>
       </w:r>
       <w:r>
         <w:rPr>
@@ -1725,16 +1554,7 @@
           <w:sz w:val="22"/>
           <w:szCs w:val="22"/>
         </w:rPr>
-        <w:t>ckbox</w:t>
-      </w:r>
-      <w:proofErr w:type="spellEnd"/>
-      <w:r>
-        <w:rPr>
-          <w:rFonts w:ascii="Arial" w:hAnsi="Arial" w:cs="Arial"/>
-          <w:sz w:val="22"/>
-          <w:szCs w:val="22"/>
-        </w:rPr>
-        <w:t>.</w:t>
+        <w:t>ckbox.</w:t>
       </w:r>
     </w:p>
     <w:p>
@@ -1840,25 +1660,7 @@
           <w:sz w:val="22"/>
           <w:szCs w:val="22"/>
         </w:rPr>
-        <w:t>ouvert sur le dossier user\images en autorisant les fichiers .png, .jpg et .</w:t>
-      </w:r>
-      <w:proofErr w:type="spellStart"/>
-      <w:r>
-        <w:rPr>
-          <w:rFonts w:ascii="Arial" w:hAnsi="Arial" w:cs="Arial"/>
-          <w:sz w:val="22"/>
-          <w:szCs w:val="22"/>
-        </w:rPr>
-        <w:t>bmp</w:t>
-      </w:r>
-      <w:proofErr w:type="spellEnd"/>
-      <w:r>
-        <w:rPr>
-          <w:rFonts w:ascii="Arial" w:hAnsi="Arial" w:cs="Arial"/>
-          <w:sz w:val="22"/>
-          <w:szCs w:val="22"/>
-        </w:rPr>
-        <w:t>, l’ajout des fichiers .jpeg aurait été un plus.</w:t>
+        <w:t>ouvert sur le dossier user\images en autorisant les fichiers .png, .jpg et .bmp, l’ajout des fichiers .jpeg aurait été un plus.</w:t>
       </w:r>
     </w:p>
     <w:p>
@@ -1931,25 +1733,7 @@
           <w:sz w:val="22"/>
           <w:szCs w:val="22"/>
         </w:rPr>
-        <w:t xml:space="preserve">Les </w:t>
-      </w:r>
-      <w:proofErr w:type="spellStart"/>
-      <w:r>
-        <w:rPr>
-          <w:rFonts w:ascii="Arial" w:hAnsi="Arial" w:cs="Arial"/>
-          <w:sz w:val="22"/>
-          <w:szCs w:val="22"/>
-        </w:rPr>
-        <w:t>checkbox</w:t>
-      </w:r>
-      <w:proofErr w:type="spellEnd"/>
-      <w:r>
-        <w:rPr>
-          <w:rFonts w:ascii="Arial" w:hAnsi="Arial" w:cs="Arial"/>
-          <w:sz w:val="22"/>
-          <w:szCs w:val="22"/>
-        </w:rPr>
-        <w:t xml:space="preserve"> sont actives même sans images, en sélectionner une ferme la fenêtre et lève une exception !</w:t>
+        <w:t>Les checkbox sont actives même sans images, en sélectionner une ferme la fenêtre et lève une exception !</w:t>
       </w:r>
     </w:p>
     <w:p>
@@ -2015,209 +1799,28 @@
           <w:sz w:val="22"/>
           <w:szCs w:val="22"/>
         </w:rPr>
-        <w:t xml:space="preserve">Les filtres des </w:t>
-      </w:r>
-      <w:proofErr w:type="spellStart"/>
-      <w:r>
-        <w:rPr>
-          <w:rFonts w:ascii="Arial" w:hAnsi="Arial" w:cs="Arial"/>
-          <w:sz w:val="22"/>
-          <w:szCs w:val="22"/>
-        </w:rPr>
-        <w:t>checkbox</w:t>
-      </w:r>
-      <w:proofErr w:type="spellEnd"/>
-      <w:r>
-        <w:rPr>
-          <w:rFonts w:ascii="Arial" w:hAnsi="Arial" w:cs="Arial"/>
-          <w:sz w:val="22"/>
-          <w:szCs w:val="22"/>
-        </w:rPr>
-        <w:t xml:space="preserve"> sont dynamiques, l’image est instantanément rechargée par une version filtrée. Une fois un des filtres d’image, none </w:t>
-      </w:r>
-      <w:proofErr w:type="spellStart"/>
-      <w:r>
-        <w:rPr>
-          <w:rFonts w:ascii="Arial" w:hAnsi="Arial" w:cs="Arial"/>
-          <w:sz w:val="22"/>
-          <w:szCs w:val="22"/>
-        </w:rPr>
-        <w:t>filter</w:t>
-      </w:r>
-      <w:proofErr w:type="spellEnd"/>
-      <w:r>
-        <w:rPr>
-          <w:rFonts w:ascii="Arial" w:hAnsi="Arial" w:cs="Arial"/>
-          <w:sz w:val="22"/>
-          <w:szCs w:val="22"/>
-        </w:rPr>
-        <w:t xml:space="preserve"> inclus, cochés, il est possible de choisir le </w:t>
-      </w:r>
-      <w:proofErr w:type="spellStart"/>
-      <w:r>
-        <w:rPr>
-          <w:rFonts w:ascii="Arial" w:hAnsi="Arial" w:cs="Arial"/>
-          <w:sz w:val="22"/>
-          <w:szCs w:val="22"/>
-        </w:rPr>
-        <w:t>edge</w:t>
-      </w:r>
-      <w:proofErr w:type="spellEnd"/>
-      <w:r>
-        <w:rPr>
-          <w:rFonts w:ascii="Arial" w:hAnsi="Arial" w:cs="Arial"/>
-          <w:sz w:val="22"/>
-          <w:szCs w:val="22"/>
-        </w:rPr>
-        <w:t xml:space="preserve"> </w:t>
-      </w:r>
-      <w:proofErr w:type="spellStart"/>
-      <w:r>
-        <w:rPr>
-          <w:rFonts w:ascii="Arial" w:hAnsi="Arial" w:cs="Arial"/>
-          <w:sz w:val="22"/>
-          <w:szCs w:val="22"/>
-        </w:rPr>
-        <w:t>detection</w:t>
-      </w:r>
-      <w:proofErr w:type="spellEnd"/>
-      <w:r>
-        <w:rPr>
-          <w:rFonts w:ascii="Arial" w:hAnsi="Arial" w:cs="Arial"/>
-          <w:sz w:val="22"/>
-          <w:szCs w:val="22"/>
-        </w:rPr>
-        <w:t>.</w:t>
-      </w:r>
-    </w:p>
-    <w:p>
-      <w:pPr>
-        <w:widowControl/>
-        <w:suppressAutoHyphens w:val="0"/>
-        <w:jc w:val="both"/>
-        <w:textAlignment w:val="auto"/>
-        <w:rPr>
-          <w:rFonts w:ascii="Arial" w:hAnsi="Arial" w:cs="Arial"/>
-          <w:sz w:val="22"/>
-          <w:szCs w:val="22"/>
-        </w:rPr>
-      </w:pPr>
-      <w:r>
-        <w:rPr>
-          <w:rFonts w:ascii="Arial" w:hAnsi="Arial" w:cs="Arial"/>
-          <w:sz w:val="22"/>
-          <w:szCs w:val="22"/>
-        </w:rPr>
-        <w:t xml:space="preserve">Les filtres des </w:t>
-      </w:r>
-      <w:proofErr w:type="spellStart"/>
-      <w:r>
-        <w:rPr>
-          <w:rFonts w:ascii="Arial" w:hAnsi="Arial" w:cs="Arial"/>
-          <w:sz w:val="22"/>
-          <w:szCs w:val="22"/>
-        </w:rPr>
-        <w:t>checkbox</w:t>
-      </w:r>
-      <w:proofErr w:type="spellEnd"/>
-      <w:r>
-        <w:rPr>
-          <w:rFonts w:ascii="Arial" w:hAnsi="Arial" w:cs="Arial"/>
-          <w:sz w:val="22"/>
-          <w:szCs w:val="22"/>
-        </w:rPr>
-        <w:t xml:space="preserve"> sont dynamiques, l’image est instantanément rechargée par une version filtrée. Une fois un des filtres d’image, none </w:t>
-      </w:r>
-      <w:proofErr w:type="spellStart"/>
-      <w:r>
-        <w:rPr>
-          <w:rFonts w:ascii="Arial" w:hAnsi="Arial" w:cs="Arial"/>
-          <w:sz w:val="22"/>
-          <w:szCs w:val="22"/>
-        </w:rPr>
-        <w:t>filter</w:t>
-      </w:r>
-      <w:proofErr w:type="spellEnd"/>
-      <w:r>
-        <w:rPr>
-          <w:rFonts w:ascii="Arial" w:hAnsi="Arial" w:cs="Arial"/>
-          <w:sz w:val="22"/>
-          <w:szCs w:val="22"/>
-        </w:rPr>
-        <w:t xml:space="preserve"> inclus, cochés, il est possible de choisir le </w:t>
-      </w:r>
-      <w:proofErr w:type="spellStart"/>
-      <w:r>
-        <w:rPr>
-          <w:rFonts w:ascii="Arial" w:hAnsi="Arial" w:cs="Arial"/>
-          <w:sz w:val="22"/>
-          <w:szCs w:val="22"/>
-        </w:rPr>
-        <w:t>edge</w:t>
-      </w:r>
-      <w:proofErr w:type="spellEnd"/>
-      <w:r>
-        <w:rPr>
-          <w:rFonts w:ascii="Arial" w:hAnsi="Arial" w:cs="Arial"/>
-          <w:sz w:val="22"/>
-          <w:szCs w:val="22"/>
-        </w:rPr>
-        <w:t xml:space="preserve"> </w:t>
-      </w:r>
-      <w:proofErr w:type="spellStart"/>
-      <w:r>
-        <w:rPr>
-          <w:rFonts w:ascii="Arial" w:hAnsi="Arial" w:cs="Arial"/>
-          <w:sz w:val="22"/>
-          <w:szCs w:val="22"/>
-        </w:rPr>
-        <w:t>detection</w:t>
-      </w:r>
-      <w:proofErr w:type="spellEnd"/>
-      <w:r>
-        <w:rPr>
-          <w:rFonts w:ascii="Arial" w:hAnsi="Arial" w:cs="Arial"/>
-          <w:sz w:val="22"/>
-          <w:szCs w:val="22"/>
-        </w:rPr>
-        <w:t>.</w:t>
-      </w:r>
-    </w:p>
-    <w:p>
-      <w:pPr>
-        <w:spacing w:line="276" w:lineRule="auto"/>
-        <w:jc w:val="both"/>
-        <w:rPr>
-          <w:rFonts w:ascii="Arial" w:hAnsi="Arial" w:cs="Arial"/>
-          <w:sz w:val="22"/>
-          <w:szCs w:val="22"/>
-        </w:rPr>
-      </w:pPr>
-      <w:r>
-        <w:rPr>
-          <w:rFonts w:ascii="Arial" w:hAnsi="Arial" w:cs="Arial"/>
-          <w:sz w:val="22"/>
-          <w:szCs w:val="22"/>
-        </w:rPr>
-        <w:t>Le bouton de sauvegarde de l’image (Save Image) est actif et démarre un pop-up de sélection de fichier ouvert sur le dossier user\images en autorisant les fichiers .png, .jpg et .</w:t>
-      </w:r>
-      <w:proofErr w:type="spellStart"/>
-      <w:r>
-        <w:rPr>
-          <w:rFonts w:ascii="Arial" w:hAnsi="Arial" w:cs="Arial"/>
-          <w:sz w:val="22"/>
-          <w:szCs w:val="22"/>
-        </w:rPr>
-        <w:t>bmp</w:t>
-      </w:r>
-      <w:proofErr w:type="spellEnd"/>
-      <w:r>
-        <w:rPr>
-          <w:rFonts w:ascii="Arial" w:hAnsi="Arial" w:cs="Arial"/>
-          <w:sz w:val="22"/>
-          <w:szCs w:val="22"/>
-        </w:rPr>
-        <w:t xml:space="preserve">, l’ajout des fichiers .jpeg aurait été un plus. De plus, la sauvegarde peut se faire à tout moment, sans considération des filtres </w:t>
+        <w:t>Les filtres des checkbox sont dynamiques, l’image est instantanément rechargée par une version filtrée. Une fois un des filtres d’image, none filter inclus, cochés, il est possible de choisir le edge detection.</w:t>
+      </w:r>
+    </w:p>
+    <w:p>
+      <w:pPr>
+        <w:spacing w:line="276" w:lineRule="auto"/>
+        <w:jc w:val="both"/>
+        <w:rPr>
+          <w:rFonts w:ascii="Arial" w:hAnsi="Arial" w:cs="Arial"/>
+          <w:sz w:val="22"/>
+          <w:szCs w:val="22"/>
+        </w:rPr>
+      </w:pPr>
+      <w:bookmarkStart w:id="0" w:name="_GoBack"/>
+      <w:bookmarkEnd w:id="0"/>
+      <w:r>
+        <w:rPr>
+          <w:rFonts w:ascii="Arial" w:hAnsi="Arial" w:cs="Arial"/>
+          <w:sz w:val="22"/>
+          <w:szCs w:val="22"/>
+        </w:rPr>
+        <w:t xml:space="preserve">Le bouton de sauvegarde de l’image (Save Image) est actif et démarre un pop-up de sélection de fichier ouvert sur le dossier user\images en autorisant les fichiers .png, .jpg et .bmp, l’ajout des fichiers .jpeg aurait été un plus. De plus, la sauvegarde peut se faire à tout moment, sans considération des filtres </w:t>
       </w:r>
       <w:r>
         <w:rPr>
@@ -2419,43 +2022,7 @@
           <w:sz w:val="22"/>
           <w:szCs w:val="22"/>
         </w:rPr>
-        <w:t>Les classes « </w:t>
-      </w:r>
-      <w:proofErr w:type="spellStart"/>
-      <w:r>
-        <w:rPr>
-          <w:rFonts w:ascii="Arial" w:hAnsi="Arial" w:cs="Arial"/>
-          <w:sz w:val="22"/>
-          <w:szCs w:val="22"/>
-        </w:rPr>
-        <w:t>Matrix.cs</w:t>
-      </w:r>
-      <w:proofErr w:type="spellEnd"/>
-      <w:r>
-        <w:rPr>
-          <w:rFonts w:ascii="Arial" w:hAnsi="Arial" w:cs="Arial"/>
-          <w:sz w:val="22"/>
-          <w:szCs w:val="22"/>
-        </w:rPr>
-        <w:t> » et « </w:t>
-      </w:r>
-      <w:proofErr w:type="spellStart"/>
-      <w:r>
-        <w:rPr>
-          <w:rFonts w:ascii="Arial" w:hAnsi="Arial" w:cs="Arial"/>
-          <w:sz w:val="22"/>
-          <w:szCs w:val="22"/>
-        </w:rPr>
-        <w:t>ExtBitmap.cs</w:t>
-      </w:r>
-      <w:proofErr w:type="spellEnd"/>
-      <w:r>
-        <w:rPr>
-          <w:rFonts w:ascii="Arial" w:hAnsi="Arial" w:cs="Arial"/>
-          <w:sz w:val="22"/>
-          <w:szCs w:val="22"/>
-        </w:rPr>
-        <w:t> » sont des codes déjà développés</w:t>
+        <w:t>Les classes « Matrix.cs » et « ExtBitmap.cs » sont des codes déjà développés</w:t>
       </w:r>
       <w:r>
         <w:rPr>
@@ -2587,7 +2154,6 @@
         </w:rPr>
         <w:t>(</w:t>
       </w:r>
-      <w:proofErr w:type="spellStart"/>
       <w:r>
         <w:rPr>
           <w:rFonts w:ascii="Arial" w:eastAsia="Times New Roman" w:hAnsi="Arial" w:cs="Arial"/>
@@ -2597,43 +2163,7 @@
           <w:szCs w:val="22"/>
           <w:lang w:eastAsia="fr-CH" w:bidi="ar-SA"/>
         </w:rPr>
-        <w:t>ConvolutionFilter</w:t>
-      </w:r>
-      <w:proofErr w:type="spellEnd"/>
-      <w:r>
-        <w:rPr>
-          <w:rFonts w:ascii="Arial" w:eastAsia="Times New Roman" w:hAnsi="Arial" w:cs="Arial"/>
-          <w:color w:val="000000"/>
-          <w:kern w:val="0"/>
-          <w:sz w:val="22"/>
-          <w:szCs w:val="22"/>
-          <w:lang w:eastAsia="fr-CH" w:bidi="ar-SA"/>
-        </w:rPr>
-        <w:t xml:space="preserve">, </w:t>
-      </w:r>
-      <w:proofErr w:type="spellStart"/>
-      <w:r>
-        <w:rPr>
-          <w:rFonts w:ascii="Arial" w:eastAsia="Times New Roman" w:hAnsi="Arial" w:cs="Arial"/>
-          <w:color w:val="000000"/>
-          <w:kern w:val="0"/>
-          <w:sz w:val="22"/>
-          <w:szCs w:val="22"/>
-          <w:lang w:eastAsia="fr-CH" w:bidi="ar-SA"/>
-        </w:rPr>
-        <w:t>ExtBitmap.cs</w:t>
-      </w:r>
-      <w:proofErr w:type="spellEnd"/>
-      <w:r>
-        <w:rPr>
-          <w:rFonts w:ascii="Arial" w:eastAsia="Times New Roman" w:hAnsi="Arial" w:cs="Arial"/>
-          <w:color w:val="000000"/>
-          <w:kern w:val="0"/>
-          <w:sz w:val="22"/>
-          <w:szCs w:val="22"/>
-          <w:lang w:eastAsia="fr-CH" w:bidi="ar-SA"/>
-        </w:rPr>
-        <w:t>)</w:t>
+        <w:t>ConvolutionFilter, ExtBitmap.cs)</w:t>
       </w:r>
     </w:p>
     <w:p>
@@ -2728,61 +2258,7 @@
           <w:sz w:val="22"/>
           <w:szCs w:val="22"/>
         </w:rPr>
-        <w:t>Une méthode appel 6 arguments dont un appel à la propre classe (</w:t>
-      </w:r>
-      <w:proofErr w:type="spellStart"/>
-      <w:r>
-        <w:rPr>
-          <w:rFonts w:ascii="Arial" w:hAnsi="Arial" w:cs="Arial"/>
-          <w:sz w:val="22"/>
-          <w:szCs w:val="22"/>
-        </w:rPr>
-        <w:t>this</w:t>
-      </w:r>
-      <w:proofErr w:type="spellEnd"/>
-      <w:r>
-        <w:rPr>
-          <w:rFonts w:ascii="Arial" w:hAnsi="Arial" w:cs="Arial"/>
-          <w:sz w:val="22"/>
-          <w:szCs w:val="22"/>
-        </w:rPr>
-        <w:t xml:space="preserve"> Bitmap) et 2 matrices. Ce type de variables est complexe. Il serait préférable de séparer les méthodes dans ces cas. (</w:t>
-      </w:r>
-      <w:proofErr w:type="spellStart"/>
-      <w:r>
-        <w:rPr>
-          <w:rFonts w:ascii="Arial" w:hAnsi="Arial" w:cs="Arial"/>
-          <w:sz w:val="22"/>
-          <w:szCs w:val="22"/>
-        </w:rPr>
-        <w:t>ConvolutionFilter</w:t>
-      </w:r>
-      <w:proofErr w:type="spellEnd"/>
-      <w:r>
-        <w:rPr>
-          <w:rFonts w:ascii="Arial" w:hAnsi="Arial" w:cs="Arial"/>
-          <w:sz w:val="22"/>
-          <w:szCs w:val="22"/>
-        </w:rPr>
-        <w:t xml:space="preserve">, </w:t>
-      </w:r>
-      <w:proofErr w:type="spellStart"/>
-      <w:r>
-        <w:rPr>
-          <w:rFonts w:ascii="Arial" w:hAnsi="Arial" w:cs="Arial"/>
-          <w:sz w:val="22"/>
-          <w:szCs w:val="22"/>
-        </w:rPr>
-        <w:t>ExtBitmap.cs</w:t>
-      </w:r>
-      <w:proofErr w:type="spellEnd"/>
-      <w:r>
-        <w:rPr>
-          <w:rFonts w:ascii="Arial" w:hAnsi="Arial" w:cs="Arial"/>
-          <w:sz w:val="22"/>
-          <w:szCs w:val="22"/>
-        </w:rPr>
-        <w:t xml:space="preserve">) </w:t>
+        <w:t xml:space="preserve">Une méthode appel 6 arguments dont un appel à la propre classe (this Bitmap) et 2 matrices. Ce type de variables est complexe. Il serait préférable de séparer les méthodes dans ces cas. (ConvolutionFilter, ExtBitmap.cs) </w:t>
       </w:r>
     </w:p>
     <w:p>
@@ -2877,117 +2353,45 @@
           <w:sz w:val="22"/>
           <w:szCs w:val="22"/>
         </w:rPr>
-        <w:t>Toutes les méthodes de la classe « </w:t>
-      </w:r>
-      <w:proofErr w:type="spellStart"/>
-      <w:r>
-        <w:rPr>
-          <w:rFonts w:ascii="Arial" w:hAnsi="Arial" w:cs="Arial"/>
-          <w:sz w:val="22"/>
-          <w:szCs w:val="22"/>
-        </w:rPr>
-        <w:t>Matrix.cs</w:t>
-      </w:r>
-      <w:proofErr w:type="spellEnd"/>
-      <w:r>
-        <w:rPr>
-          <w:rFonts w:ascii="Arial" w:hAnsi="Arial" w:cs="Arial"/>
-          <w:sz w:val="22"/>
-          <w:szCs w:val="22"/>
-        </w:rPr>
-        <w:t xml:space="preserve"> » renvoie un tableau de double. L’origine de ces valeurs nous est inconnue, ce sont des valeurs insérées par les premiers développeurs de l’application. </w:t>
-      </w:r>
-      <w:r>
-        <w:rPr>
-          <w:rFonts w:ascii="Arial" w:hAnsi="Arial" w:cs="Arial"/>
-          <w:sz w:val="22"/>
-          <w:szCs w:val="22"/>
-        </w:rPr>
-        <w:t xml:space="preserve">(Gaussian5x5Type2, </w:t>
-      </w:r>
-      <w:proofErr w:type="spellStart"/>
-      <w:r>
-        <w:rPr>
-          <w:rFonts w:ascii="Arial" w:hAnsi="Arial" w:cs="Arial"/>
-          <w:sz w:val="22"/>
-          <w:szCs w:val="22"/>
-        </w:rPr>
-        <w:t>Matrix.cs</w:t>
-      </w:r>
-      <w:proofErr w:type="spellEnd"/>
-      <w:r>
-        <w:rPr>
-          <w:rFonts w:ascii="Arial" w:hAnsi="Arial" w:cs="Arial"/>
-          <w:sz w:val="22"/>
-          <w:szCs w:val="22"/>
-        </w:rPr>
-        <w:t>)</w:t>
-      </w:r>
-    </w:p>
-    <w:p>
-      <w:pPr>
-        <w:spacing w:line="276" w:lineRule="auto"/>
-        <w:jc w:val="both"/>
-        <w:rPr>
-          <w:rFonts w:ascii="Arial" w:hAnsi="Arial" w:cs="Arial"/>
-          <w:sz w:val="22"/>
-          <w:szCs w:val="22"/>
-        </w:rPr>
-      </w:pPr>
-    </w:p>
-    <w:p>
-      <w:pPr>
-        <w:spacing w:line="276" w:lineRule="auto"/>
-        <w:jc w:val="both"/>
-        <w:rPr>
-          <w:rFonts w:ascii="Arial" w:hAnsi="Arial" w:cs="Arial"/>
-          <w:sz w:val="22"/>
-          <w:szCs w:val="22"/>
-        </w:rPr>
-      </w:pPr>
-      <w:r>
-        <w:rPr>
-          <w:rFonts w:ascii="Arial" w:hAnsi="Arial" w:cs="Arial"/>
-          <w:sz w:val="22"/>
-          <w:szCs w:val="22"/>
-        </w:rPr>
-        <w:t>Ces 2 classes (</w:t>
-      </w:r>
-      <w:proofErr w:type="spellStart"/>
-      <w:r>
-        <w:rPr>
-          <w:rFonts w:ascii="Arial" w:hAnsi="Arial" w:cs="Arial"/>
-          <w:sz w:val="22"/>
-          <w:szCs w:val="22"/>
-        </w:rPr>
-        <w:t>Matrix.cs</w:t>
-      </w:r>
-      <w:proofErr w:type="spellEnd"/>
-      <w:r>
-        <w:rPr>
-          <w:rFonts w:ascii="Arial" w:hAnsi="Arial" w:cs="Arial"/>
-          <w:sz w:val="22"/>
-          <w:szCs w:val="22"/>
-        </w:rPr>
-        <w:t xml:space="preserve"> + </w:t>
-      </w:r>
-      <w:proofErr w:type="spellStart"/>
-      <w:r>
-        <w:rPr>
-          <w:rFonts w:ascii="Arial" w:hAnsi="Arial" w:cs="Arial"/>
-          <w:sz w:val="22"/>
-          <w:szCs w:val="22"/>
-        </w:rPr>
-        <w:t>ExtBitmap.cs</w:t>
-      </w:r>
-      <w:proofErr w:type="spellEnd"/>
-      <w:r>
-        <w:rPr>
-          <w:rFonts w:ascii="Arial" w:hAnsi="Arial" w:cs="Arial"/>
-          <w:sz w:val="22"/>
-          <w:szCs w:val="22"/>
-        </w:rPr>
-        <w:t xml:space="preserve">) n’ont aucun commentaire et sont très complexes. Il est </w:t>
+        <w:t xml:space="preserve">Toutes les méthodes de la classe « Matrix.cs » renvoie un tableau de double. L’origine de ces valeurs nous est inconnue, ce sont des valeurs insérées par les premiers développeurs de l’application. </w:t>
+      </w:r>
+      <w:r>
+        <w:rPr>
+          <w:rFonts w:ascii="Arial" w:hAnsi="Arial" w:cs="Arial"/>
+          <w:sz w:val="22"/>
+          <w:szCs w:val="22"/>
+        </w:rPr>
+        <w:t>(Gaussian5x5Type2, Matrix.cs)</w:t>
+      </w:r>
+    </w:p>
+    <w:p>
+      <w:pPr>
+        <w:spacing w:line="276" w:lineRule="auto"/>
+        <w:jc w:val="both"/>
+        <w:rPr>
+          <w:rFonts w:ascii="Arial" w:hAnsi="Arial" w:cs="Arial"/>
+          <w:sz w:val="22"/>
+          <w:szCs w:val="22"/>
+        </w:rPr>
+      </w:pPr>
+    </w:p>
+    <w:p>
+      <w:pPr>
+        <w:spacing w:line="276" w:lineRule="auto"/>
+        <w:jc w:val="both"/>
+        <w:rPr>
+          <w:rFonts w:ascii="Arial" w:hAnsi="Arial" w:cs="Arial"/>
+          <w:sz w:val="22"/>
+          <w:szCs w:val="22"/>
+        </w:rPr>
+      </w:pPr>
+      <w:r>
+        <w:rPr>
+          <w:rFonts w:ascii="Arial" w:hAnsi="Arial" w:cs="Arial"/>
+          <w:sz w:val="22"/>
+          <w:szCs w:val="22"/>
+        </w:rPr>
+        <w:t xml:space="preserve">Ces 2 classes (Matrix.cs + ExtBitmap.cs) n’ont aucun commentaire et sont très complexes. Il est </w:t>
       </w:r>
       <w:r>
         <w:rPr>
@@ -2996,43 +2400,7 @@
           <w:szCs w:val="22"/>
         </w:rPr>
         <w:lastRenderedPageBreak/>
-        <w:t xml:space="preserve">difficile de comprendre ce qu’il se passe. Pour ces raisons, nous n’avons pas fait d’analyse de ces classes. Nous conseillons au </w:t>
-      </w:r>
-      <w:proofErr w:type="spellStart"/>
-      <w:r>
-        <w:rPr>
-          <w:rFonts w:ascii="Arial" w:hAnsi="Arial" w:cs="Arial"/>
-          <w:sz w:val="22"/>
-          <w:szCs w:val="22"/>
-        </w:rPr>
-        <w:t>product</w:t>
-      </w:r>
-      <w:proofErr w:type="spellEnd"/>
-      <w:r>
-        <w:rPr>
-          <w:rFonts w:ascii="Arial" w:hAnsi="Arial" w:cs="Arial"/>
-          <w:sz w:val="22"/>
-          <w:szCs w:val="22"/>
-        </w:rPr>
-        <w:t xml:space="preserve"> </w:t>
-      </w:r>
-      <w:proofErr w:type="spellStart"/>
-      <w:r>
-        <w:rPr>
-          <w:rFonts w:ascii="Arial" w:hAnsi="Arial" w:cs="Arial"/>
-          <w:sz w:val="22"/>
-          <w:szCs w:val="22"/>
-        </w:rPr>
-        <w:t>owner</w:t>
-      </w:r>
-      <w:proofErr w:type="spellEnd"/>
-      <w:r>
-        <w:rPr>
-          <w:rFonts w:ascii="Arial" w:hAnsi="Arial" w:cs="Arial"/>
-          <w:sz w:val="22"/>
-          <w:szCs w:val="22"/>
-        </w:rPr>
-        <w:t xml:space="preserve"> de renvoyer ce code à l’équipe de développement initial afin qu’il l’éclaircie et le documente. </w:t>
+        <w:t xml:space="preserve">difficile de comprendre ce qu’il se passe. Pour ces raisons, nous n’avons pas fait d’analyse de ces classes. Nous conseillons au product owner de renvoyer ce code à l’équipe de développement initial afin qu’il l’éclaircie et le documente. </w:t>
       </w:r>
     </w:p>
     <w:p>
@@ -3179,8 +2547,6 @@
                 <w:szCs w:val="22"/>
               </w:rPr>
             </w:pPr>
-            <w:proofErr w:type="spellStart"/>
-            <w:proofErr w:type="gramStart"/>
             <w:r>
               <w:rPr>
                 <w:rFonts w:ascii="Consolas" w:eastAsia="Times New Roman" w:hAnsi="Consolas" w:cs="Consolas"/>
@@ -3192,8 +2558,6 @@
               </w:rPr>
               <w:t>int</w:t>
             </w:r>
-            <w:proofErr w:type="spellEnd"/>
-            <w:proofErr w:type="gramEnd"/>
             <w:r>
               <w:rPr>
                 <w:rFonts w:ascii="Consolas" w:eastAsia="Times New Roman" w:hAnsi="Consolas" w:cs="Consolas"/>
@@ -3203,31 +2567,7 @@
                 <w:szCs w:val="19"/>
                 <w:lang w:eastAsia="fr-CH" w:bidi="ar-SA"/>
               </w:rPr>
-              <w:t xml:space="preserve"> raz = </w:t>
-            </w:r>
-            <w:proofErr w:type="spellStart"/>
-            <w:r>
-              <w:rPr>
-                <w:rFonts w:ascii="Consolas" w:eastAsia="Times New Roman" w:hAnsi="Consolas" w:cs="Consolas"/>
-                <w:color w:val="000000"/>
-                <w:kern w:val="0"/>
-                <w:sz w:val="19"/>
-                <w:szCs w:val="19"/>
-                <w:lang w:eastAsia="fr-CH" w:bidi="ar-SA"/>
-              </w:rPr>
-              <w:t>bmp.Height</w:t>
-            </w:r>
-            <w:proofErr w:type="spellEnd"/>
-            <w:r>
-              <w:rPr>
-                <w:rFonts w:ascii="Consolas" w:eastAsia="Times New Roman" w:hAnsi="Consolas" w:cs="Consolas"/>
-                <w:color w:val="000000"/>
-                <w:kern w:val="0"/>
-                <w:sz w:val="19"/>
-                <w:szCs w:val="19"/>
-                <w:lang w:eastAsia="fr-CH" w:bidi="ar-SA"/>
-              </w:rPr>
-              <w:t xml:space="preserve"> / 4;</w:t>
+              <w:t xml:space="preserve"> raz = bmp.Height / 4;</w:t>
             </w:r>
           </w:p>
         </w:tc>
@@ -3383,8 +2723,6 @@
                 <w:szCs w:val="22"/>
               </w:rPr>
             </w:pPr>
-            <w:proofErr w:type="spellStart"/>
-            <w:proofErr w:type="gramStart"/>
             <w:r>
               <w:rPr>
                 <w:rFonts w:ascii="Arial" w:hAnsi="Arial" w:cs="Arial"/>
@@ -3393,8 +2731,6 @@
               </w:rPr>
               <w:t>btnOpenOriginal</w:t>
             </w:r>
-            <w:proofErr w:type="spellEnd"/>
-            <w:proofErr w:type="gramEnd"/>
           </w:p>
           <w:p>
             <w:pPr>
@@ -3411,8 +2747,6 @@
                 <w:szCs w:val="22"/>
               </w:rPr>
             </w:pPr>
-            <w:proofErr w:type="spellStart"/>
-            <w:proofErr w:type="gramStart"/>
             <w:r>
               <w:rPr>
                 <w:rFonts w:ascii="Arial" w:hAnsi="Arial" w:cs="Arial"/>
@@ -3421,8 +2755,6 @@
               </w:rPr>
               <w:t>btnSaveNewImage</w:t>
             </w:r>
-            <w:proofErr w:type="spellEnd"/>
-            <w:proofErr w:type="gramEnd"/>
           </w:p>
           <w:p>
             <w:pPr>
@@ -3439,8 +2771,6 @@
                 <w:szCs w:val="22"/>
               </w:rPr>
             </w:pPr>
-            <w:proofErr w:type="spellStart"/>
-            <w:proofErr w:type="gramStart"/>
             <w:r>
               <w:rPr>
                 <w:rFonts w:ascii="Arial" w:hAnsi="Arial" w:cs="Arial"/>
@@ -3449,8 +2779,6 @@
               </w:rPr>
               <w:t>cmbEdgeDetection</w:t>
             </w:r>
-            <w:proofErr w:type="spellEnd"/>
-            <w:proofErr w:type="gramEnd"/>
           </w:p>
           <w:p>
             <w:pPr>
@@ -3467,8 +2795,6 @@
                 <w:szCs w:val="22"/>
               </w:rPr>
             </w:pPr>
-            <w:proofErr w:type="spellStart"/>
-            <w:proofErr w:type="gramStart"/>
             <w:r>
               <w:rPr>
                 <w:rFonts w:ascii="Arial" w:hAnsi="Arial" w:cs="Arial"/>
@@ -3477,8 +2803,6 @@
               </w:rPr>
               <w:t>picPreview</w:t>
             </w:r>
-            <w:proofErr w:type="spellEnd"/>
-            <w:proofErr w:type="gramEnd"/>
           </w:p>
           <w:p>
             <w:pPr>
@@ -3495,8 +2819,6 @@
                 <w:szCs w:val="22"/>
               </w:rPr>
             </w:pPr>
-            <w:proofErr w:type="spellStart"/>
-            <w:proofErr w:type="gramStart"/>
             <w:r>
               <w:rPr>
                 <w:rFonts w:ascii="Arial" w:hAnsi="Arial" w:cs="Arial"/>
@@ -3505,8 +2827,6 @@
               </w:rPr>
               <w:t>checkBoxNoneFilter</w:t>
             </w:r>
-            <w:proofErr w:type="spellEnd"/>
-            <w:proofErr w:type="gramEnd"/>
           </w:p>
           <w:p>
             <w:pPr>
@@ -3523,8 +2843,6 @@
                 <w:szCs w:val="22"/>
               </w:rPr>
             </w:pPr>
-            <w:proofErr w:type="spellStart"/>
-            <w:proofErr w:type="gramStart"/>
             <w:r>
               <w:rPr>
                 <w:rFonts w:ascii="Arial" w:hAnsi="Arial" w:cs="Arial"/>
@@ -3533,8 +2851,6 @@
               </w:rPr>
               <w:t>checkBoxRainbowFilter</w:t>
             </w:r>
-            <w:proofErr w:type="spellEnd"/>
-            <w:proofErr w:type="gramEnd"/>
           </w:p>
           <w:p>
             <w:pPr>
@@ -3551,8 +2867,6 @@
                 <w:szCs w:val="22"/>
               </w:rPr>
             </w:pPr>
-            <w:proofErr w:type="spellStart"/>
-            <w:proofErr w:type="gramStart"/>
             <w:r>
               <w:rPr>
                 <w:rFonts w:ascii="Arial" w:hAnsi="Arial" w:cs="Arial"/>
@@ -3561,8 +2875,6 @@
               </w:rPr>
               <w:t>checkBoxSwapFilter</w:t>
             </w:r>
-            <w:proofErr w:type="spellEnd"/>
-            <w:proofErr w:type="gramEnd"/>
           </w:p>
           <w:p>
             <w:pPr>
@@ -3654,34 +2966,8 @@
                 <w:szCs w:val="19"/>
                 <w:lang w:val="en-US" w:eastAsia="fr-CH" w:bidi="ar-SA"/>
               </w:rPr>
-              <w:t xml:space="preserve"> </w:t>
+              <w:t xml:space="preserve"> ApplyFilter(</w:t>
             </w:r>
-            <w:proofErr w:type="spellStart"/>
-            <w:proofErr w:type="gramStart"/>
-            <w:r>
-              <w:rPr>
-                <w:rFonts w:ascii="Consolas" w:eastAsia="Times New Roman" w:hAnsi="Consolas" w:cs="Consolas"/>
-                <w:color w:val="000000"/>
-                <w:kern w:val="0"/>
-                <w:sz w:val="19"/>
-                <w:szCs w:val="19"/>
-                <w:lang w:val="en-US" w:eastAsia="fr-CH" w:bidi="ar-SA"/>
-              </w:rPr>
-              <w:t>ApplyFilter</w:t>
-            </w:r>
-            <w:proofErr w:type="spellEnd"/>
-            <w:r>
-              <w:rPr>
-                <w:rFonts w:ascii="Consolas" w:eastAsia="Times New Roman" w:hAnsi="Consolas" w:cs="Consolas"/>
-                <w:color w:val="000000"/>
-                <w:kern w:val="0"/>
-                <w:sz w:val="19"/>
-                <w:szCs w:val="19"/>
-                <w:lang w:val="en-US" w:eastAsia="fr-CH" w:bidi="ar-SA"/>
-              </w:rPr>
-              <w:t>(</w:t>
-            </w:r>
-            <w:proofErr w:type="gramEnd"/>
             <w:r>
               <w:rPr>
                 <w:rFonts w:ascii="Consolas" w:eastAsia="Times New Roman" w:hAnsi="Consolas" w:cs="Consolas"/>
@@ -3885,69 +3171,15 @@
           <w:sz w:val="22"/>
           <w:szCs w:val="22"/>
         </w:rPr>
-        <w:t>Plusieurs « </w:t>
-      </w:r>
-      <w:proofErr w:type="spellStart"/>
-      <w:r>
-        <w:rPr>
-          <w:rFonts w:ascii="Arial" w:hAnsi="Arial" w:cs="Arial"/>
-          <w:sz w:val="22"/>
-          <w:szCs w:val="22"/>
-        </w:rPr>
-        <w:t>else</w:t>
-      </w:r>
-      <w:proofErr w:type="spellEnd"/>
-      <w:r>
-        <w:rPr>
-          <w:rFonts w:ascii="Arial" w:hAnsi="Arial" w:cs="Arial"/>
-          <w:sz w:val="22"/>
-          <w:szCs w:val="22"/>
-        </w:rPr>
-        <w:t xml:space="preserve"> if » imbriqué dans une boucle for, dans ce cas nous privilégierions plutôt un « switch case ». </w:t>
-      </w:r>
-      <w:r>
-        <w:rPr>
-          <w:rFonts w:ascii="Arial" w:hAnsi="Arial" w:cs="Arial"/>
-          <w:sz w:val="22"/>
-          <w:szCs w:val="22"/>
-        </w:rPr>
-        <w:t>(</w:t>
-      </w:r>
-      <w:proofErr w:type="spellStart"/>
-      <w:r>
-        <w:rPr>
-          <w:rFonts w:ascii="Arial" w:hAnsi="Arial" w:cs="Arial"/>
-          <w:sz w:val="22"/>
-          <w:szCs w:val="22"/>
-        </w:rPr>
-        <w:t>RainbowFilter</w:t>
-      </w:r>
-      <w:proofErr w:type="spellEnd"/>
-      <w:r>
-        <w:rPr>
-          <w:rFonts w:ascii="Arial" w:hAnsi="Arial" w:cs="Arial"/>
-          <w:sz w:val="22"/>
-          <w:szCs w:val="22"/>
-        </w:rPr>
-        <w:t xml:space="preserve">, </w:t>
-      </w:r>
-      <w:proofErr w:type="spellStart"/>
-      <w:r>
-        <w:rPr>
-          <w:rFonts w:ascii="Arial" w:hAnsi="Arial" w:cs="Arial"/>
-          <w:sz w:val="22"/>
-          <w:szCs w:val="22"/>
-        </w:rPr>
-        <w:t>Filters.cs</w:t>
-      </w:r>
-      <w:proofErr w:type="spellEnd"/>
-      <w:r>
-        <w:rPr>
-          <w:rFonts w:ascii="Arial" w:hAnsi="Arial" w:cs="Arial"/>
-          <w:sz w:val="22"/>
-          <w:szCs w:val="22"/>
-        </w:rPr>
-        <w:t>)</w:t>
+        <w:t xml:space="preserve">Plusieurs « else if » imbriqué dans une boucle for, dans ce cas nous privilégierions plutôt un « switch case ». </w:t>
+      </w:r>
+      <w:r>
+        <w:rPr>
+          <w:rFonts w:ascii="Arial" w:hAnsi="Arial" w:cs="Arial"/>
+          <w:sz w:val="22"/>
+          <w:szCs w:val="22"/>
+        </w:rPr>
+        <w:t>(RainbowFilter, Filters.cs)</w:t>
       </w:r>
     </w:p>
     <w:p>
@@ -3983,25 +3215,7 @@
           <w:szCs w:val="22"/>
         </w:rPr>
         <w:lastRenderedPageBreak/>
-        <w:t>Les paramètres utilisés dans « </w:t>
-      </w:r>
-      <w:proofErr w:type="spellStart"/>
-      <w:r>
-        <w:rPr>
-          <w:rFonts w:ascii="Arial" w:hAnsi="Arial" w:cs="Arial"/>
-          <w:sz w:val="22"/>
-          <w:szCs w:val="22"/>
-        </w:rPr>
-        <w:t>SetPixel</w:t>
-      </w:r>
-      <w:proofErr w:type="spellEnd"/>
-      <w:r>
-        <w:rPr>
-          <w:rFonts w:ascii="Arial" w:hAnsi="Arial" w:cs="Arial"/>
-          <w:sz w:val="22"/>
-          <w:szCs w:val="22"/>
-        </w:rPr>
-        <w:t xml:space="preserve"> » sont calculés directement dans la parenthèse de la méthode. Dans ce cas, il est préférable d’instancier les variables nécessaires avant l’exécution de la méthode, ça donnerait quelque chose comme </w:t>
+        <w:t xml:space="preserve">Les paramètres utilisés dans « SetPixel » sont calculés directement dans la parenthèse de la méthode. Dans ce cas, il est préférable d’instancier les variables nécessaires avant l’exécution de la méthode, ça donnerait quelque chose comme </w:t>
       </w:r>
       <w:r>
         <w:rPr>
@@ -4011,25 +3225,13 @@
         </w:rPr>
         <w:br/>
       </w:r>
-      <w:proofErr w:type="spellStart"/>
-      <w:proofErr w:type="gramStart"/>
       <w:r>
         <w:rPr>
           <w:rFonts w:ascii="Courier New" w:hAnsi="Courier New" w:cs="Courier New"/>
           <w:sz w:val="22"/>
           <w:szCs w:val="22"/>
         </w:rPr>
-        <w:t>temp.SetPixel</w:t>
-      </w:r>
-      <w:proofErr w:type="spellEnd"/>
-      <w:proofErr w:type="gramEnd"/>
-      <w:r>
-        <w:rPr>
-          <w:rFonts w:ascii="Courier New" w:hAnsi="Courier New" w:cs="Courier New"/>
-          <w:sz w:val="22"/>
-          <w:szCs w:val="22"/>
-        </w:rPr>
-        <w:t>(i, h, x, y, z)</w:t>
+        <w:t>temp.SetPixel(i, h, x, y, z)</w:t>
       </w:r>
       <w:r>
         <w:rPr>
@@ -4053,43 +3255,7 @@
           <w:sz w:val="22"/>
           <w:szCs w:val="22"/>
         </w:rPr>
-        <w:t>. (</w:t>
-      </w:r>
-      <w:proofErr w:type="spellStart"/>
-      <w:r>
-        <w:rPr>
-          <w:rFonts w:ascii="Arial" w:hAnsi="Arial" w:cs="Arial"/>
-          <w:sz w:val="22"/>
-          <w:szCs w:val="22"/>
-        </w:rPr>
-        <w:t>RainbowFilter</w:t>
-      </w:r>
-      <w:proofErr w:type="spellEnd"/>
-      <w:r>
-        <w:rPr>
-          <w:rFonts w:ascii="Arial" w:hAnsi="Arial" w:cs="Arial"/>
-          <w:sz w:val="22"/>
-          <w:szCs w:val="22"/>
-        </w:rPr>
-        <w:t xml:space="preserve">, </w:t>
-      </w:r>
-      <w:proofErr w:type="spellStart"/>
-      <w:r>
-        <w:rPr>
-          <w:rFonts w:ascii="Arial" w:hAnsi="Arial" w:cs="Arial"/>
-          <w:sz w:val="22"/>
-          <w:szCs w:val="22"/>
-        </w:rPr>
-        <w:t>Filters.cs</w:t>
-      </w:r>
-      <w:proofErr w:type="spellEnd"/>
-      <w:r>
-        <w:rPr>
-          <w:rFonts w:ascii="Arial" w:hAnsi="Arial" w:cs="Arial"/>
-          <w:sz w:val="22"/>
-          <w:szCs w:val="22"/>
-        </w:rPr>
-        <w:t>)</w:t>
+        <w:t>. (RainbowFilter, Filters.cs)</w:t>
       </w:r>
     </w:p>
     <w:p>
@@ -4196,25 +3362,7 @@
           <w:sz w:val="22"/>
           <w:szCs w:val="22"/>
         </w:rPr>
-        <w:t>Plusieurs « </w:t>
-      </w:r>
-      <w:proofErr w:type="spellStart"/>
-      <w:r>
-        <w:rPr>
-          <w:rFonts w:ascii="Arial" w:hAnsi="Arial" w:cs="Arial"/>
-          <w:sz w:val="22"/>
-          <w:szCs w:val="22"/>
-        </w:rPr>
-        <w:t>else</w:t>
-      </w:r>
-      <w:proofErr w:type="spellEnd"/>
-      <w:r>
-        <w:rPr>
-          <w:rFonts w:ascii="Arial" w:hAnsi="Arial" w:cs="Arial"/>
-          <w:sz w:val="22"/>
-          <w:szCs w:val="22"/>
-        </w:rPr>
-        <w:t xml:space="preserve"> if » imbriqué dans un « if ». Dans ce cas, nous privilégierions un « switch case ». </w:t>
+        <w:t xml:space="preserve">Plusieurs « else if » imbriqué dans un « if ». Dans ce cas, nous privilégierions un « switch case ». </w:t>
       </w:r>
     </w:p>
     <w:p>
@@ -4309,79 +3457,7 @@
           <w:sz w:val="22"/>
           <w:szCs w:val="22"/>
         </w:rPr>
-        <w:t xml:space="preserve">Le « == </w:t>
-      </w:r>
-      <w:proofErr w:type="spellStart"/>
-      <w:r>
-        <w:rPr>
-          <w:rFonts w:ascii="Arial" w:hAnsi="Arial" w:cs="Arial"/>
-          <w:sz w:val="22"/>
-          <w:szCs w:val="22"/>
-        </w:rPr>
-        <w:t>true</w:t>
-      </w:r>
-      <w:proofErr w:type="spellEnd"/>
-      <w:r>
-        <w:rPr>
-          <w:rFonts w:ascii="Arial" w:hAnsi="Arial" w:cs="Arial"/>
-          <w:sz w:val="22"/>
-          <w:szCs w:val="22"/>
-        </w:rPr>
-        <w:t> » est de trop. Le code fonctionne si on met simplement « if(</w:t>
-      </w:r>
-      <w:proofErr w:type="spellStart"/>
-      <w:r>
-        <w:rPr>
-          <w:rFonts w:ascii="Arial" w:hAnsi="Arial" w:cs="Arial"/>
-          <w:sz w:val="22"/>
-          <w:szCs w:val="22"/>
-        </w:rPr>
-        <w:t>preview</w:t>
-      </w:r>
-      <w:proofErr w:type="spellEnd"/>
-      <w:r>
-        <w:rPr>
-          <w:rFonts w:ascii="Arial" w:hAnsi="Arial" w:cs="Arial"/>
-          <w:sz w:val="22"/>
-          <w:szCs w:val="22"/>
-        </w:rPr>
-        <w:t>) » puisque la variable « </w:t>
-      </w:r>
-      <w:proofErr w:type="spellStart"/>
-      <w:r>
-        <w:rPr>
-          <w:rFonts w:ascii="Arial" w:hAnsi="Arial" w:cs="Arial"/>
-          <w:sz w:val="22"/>
-          <w:szCs w:val="22"/>
-        </w:rPr>
-        <w:t>preview</w:t>
-      </w:r>
-      <w:proofErr w:type="spellEnd"/>
-      <w:r>
-        <w:rPr>
-          <w:rFonts w:ascii="Arial" w:hAnsi="Arial" w:cs="Arial"/>
-          <w:sz w:val="22"/>
-          <w:szCs w:val="22"/>
-        </w:rPr>
-        <w:t xml:space="preserve"> » est un </w:t>
-      </w:r>
-      <w:proofErr w:type="spellStart"/>
-      <w:r>
-        <w:rPr>
-          <w:rFonts w:ascii="Arial" w:hAnsi="Arial" w:cs="Arial"/>
-          <w:sz w:val="22"/>
-          <w:szCs w:val="22"/>
-        </w:rPr>
-        <w:t>boolean</w:t>
-      </w:r>
-      <w:proofErr w:type="spellEnd"/>
-      <w:r>
-        <w:rPr>
-          <w:rFonts w:ascii="Arial" w:hAnsi="Arial" w:cs="Arial"/>
-          <w:sz w:val="22"/>
-          <w:szCs w:val="22"/>
-        </w:rPr>
-        <w:t xml:space="preserve">. </w:t>
+        <w:t xml:space="preserve">Le « == true » est de trop. Le code fonctionne si on met simplement « if(preview) » puisque la variable « preview » est un boolean. </w:t>
       </w:r>
     </w:p>
     <w:p>
@@ -4974,43 +4050,7 @@
                 <w:sz w:val="22"/>
                 <w:szCs w:val="22"/>
               </w:rPr>
-              <w:t xml:space="preserve">Le code, nous le savons, a été écrit par Yann </w:t>
-            </w:r>
-            <w:proofErr w:type="spellStart"/>
-            <w:r>
-              <w:rPr>
-                <w:rFonts w:ascii="Arial" w:hAnsi="Arial" w:cs="Arial"/>
-                <w:sz w:val="22"/>
-                <w:szCs w:val="22"/>
-              </w:rPr>
-              <w:t>Clavien</w:t>
-            </w:r>
-            <w:proofErr w:type="spellEnd"/>
-            <w:r>
-              <w:rPr>
-                <w:rFonts w:ascii="Arial" w:hAnsi="Arial" w:cs="Arial"/>
-                <w:sz w:val="22"/>
-                <w:szCs w:val="22"/>
-              </w:rPr>
-              <w:t xml:space="preserve"> et Alexandre </w:t>
-            </w:r>
-            <w:proofErr w:type="spellStart"/>
-            <w:r>
-              <w:rPr>
-                <w:rFonts w:ascii="Arial" w:hAnsi="Arial" w:cs="Arial"/>
-                <w:sz w:val="22"/>
-                <w:szCs w:val="22"/>
-              </w:rPr>
-              <w:t>Berclaz</w:t>
-            </w:r>
-            <w:proofErr w:type="spellEnd"/>
-            <w:r>
-              <w:rPr>
-                <w:rFonts w:ascii="Arial" w:hAnsi="Arial" w:cs="Arial"/>
-                <w:sz w:val="22"/>
-                <w:szCs w:val="22"/>
-              </w:rPr>
-              <w:t xml:space="preserve">. Ce commentaire ne fait aucun sens et on ne sait pas à quelle section de code il fait référence. </w:t>
+              <w:t xml:space="preserve">Le code, nous le savons, a été écrit par Yann Clavien et Alexandre Berclaz. Ce commentaire ne fait aucun sens et on ne sait pas à quelle section de code il fait référence. </w:t>
             </w:r>
           </w:p>
         </w:tc>
@@ -5468,25 +4508,7 @@
                 <w:sz w:val="22"/>
                 <w:szCs w:val="22"/>
               </w:rPr>
-              <w:t>Les rubriques « &lt;</w:t>
-            </w:r>
-            <w:proofErr w:type="spellStart"/>
-            <w:r>
-              <w:rPr>
-                <w:rFonts w:ascii="Arial" w:hAnsi="Arial" w:cs="Arial"/>
-                <w:sz w:val="22"/>
-                <w:szCs w:val="22"/>
-              </w:rPr>
-              <w:t>summary</w:t>
-            </w:r>
-            <w:proofErr w:type="spellEnd"/>
-            <w:r>
-              <w:rPr>
-                <w:rFonts w:ascii="Arial" w:hAnsi="Arial" w:cs="Arial"/>
-                <w:sz w:val="22"/>
-                <w:szCs w:val="22"/>
-              </w:rPr>
-              <w:t xml:space="preserve"> &gt; » ne sont pas utiles dans ce contexte, puisqu’il existe qu’une seule ligne de code. </w:t>
+              <w:t xml:space="preserve">Les rubriques « &lt;summary &gt; » ne sont pas utiles dans ce contexte, puisqu’il existe qu’une seule ligne de code. </w:t>
             </w:r>
           </w:p>
         </w:tc>
@@ -6223,116 +5245,26 @@
           <w:sz w:val="22"/>
           <w:szCs w:val="22"/>
         </w:rPr>
-        <w:t>Certaines classes ne sont pas testées (</w:t>
-      </w:r>
-      <w:proofErr w:type="spellStart"/>
-      <w:r>
-        <w:rPr>
-          <w:rFonts w:ascii="Arial" w:hAnsi="Arial" w:cs="Arial"/>
-          <w:sz w:val="22"/>
-          <w:szCs w:val="22"/>
-        </w:rPr>
-        <w:t>Matrix.cs</w:t>
-      </w:r>
-      <w:proofErr w:type="spellEnd"/>
-      <w:r>
-        <w:rPr>
-          <w:rFonts w:ascii="Arial" w:hAnsi="Arial" w:cs="Arial"/>
-          <w:sz w:val="22"/>
-          <w:szCs w:val="22"/>
-        </w:rPr>
-        <w:t xml:space="preserve">, </w:t>
-      </w:r>
-      <w:proofErr w:type="spellStart"/>
-      <w:r>
-        <w:rPr>
-          <w:rFonts w:ascii="Arial" w:hAnsi="Arial" w:cs="Arial"/>
-          <w:sz w:val="22"/>
-          <w:szCs w:val="22"/>
-        </w:rPr>
-        <w:t>Program.cs</w:t>
-      </w:r>
-      <w:proofErr w:type="spellEnd"/>
-      <w:r>
-        <w:rPr>
-          <w:rFonts w:ascii="Arial" w:hAnsi="Arial" w:cs="Arial"/>
-          <w:sz w:val="22"/>
-          <w:szCs w:val="22"/>
-        </w:rPr>
-        <w:t xml:space="preserve">, </w:t>
-      </w:r>
-      <w:proofErr w:type="spellStart"/>
-      <w:r>
-        <w:rPr>
-          <w:rFonts w:ascii="Arial" w:hAnsi="Arial" w:cs="Arial"/>
-          <w:sz w:val="22"/>
-          <w:szCs w:val="22"/>
-        </w:rPr>
-        <w:t>MainForm.cs</w:t>
-      </w:r>
-      <w:proofErr w:type="spellEnd"/>
-      <w:r>
-        <w:rPr>
-          <w:rFonts w:ascii="Arial" w:hAnsi="Arial" w:cs="Arial"/>
-          <w:sz w:val="22"/>
-          <w:szCs w:val="22"/>
-        </w:rPr>
-        <w:t xml:space="preserve">). </w:t>
-      </w:r>
-    </w:p>
-    <w:p>
-      <w:pPr>
-        <w:spacing w:line="276" w:lineRule="auto"/>
-        <w:jc w:val="both"/>
-        <w:rPr>
-          <w:rFonts w:ascii="Arial" w:hAnsi="Arial" w:cs="Arial"/>
-          <w:sz w:val="22"/>
-          <w:szCs w:val="22"/>
-        </w:rPr>
-      </w:pPr>
-      <w:r>
-        <w:rPr>
-          <w:rFonts w:ascii="Arial" w:hAnsi="Arial" w:cs="Arial"/>
-          <w:sz w:val="22"/>
-          <w:szCs w:val="22"/>
-        </w:rPr>
-        <w:t xml:space="preserve">Nous allons nous concentrer sur les 2 fichiers de tests créés : </w:t>
-      </w:r>
-      <w:proofErr w:type="spellStart"/>
-      <w:r>
-        <w:rPr>
-          <w:rFonts w:ascii="Arial" w:hAnsi="Arial" w:cs="Arial"/>
-          <w:sz w:val="22"/>
-          <w:szCs w:val="22"/>
-        </w:rPr>
-        <w:t>ExtBitmap</w:t>
-      </w:r>
-      <w:proofErr w:type="spellEnd"/>
-      <w:r>
-        <w:rPr>
-          <w:rFonts w:ascii="Arial" w:hAnsi="Arial" w:cs="Arial"/>
-          <w:sz w:val="22"/>
-          <w:szCs w:val="22"/>
-        </w:rPr>
-        <w:t xml:space="preserve"> et </w:t>
-      </w:r>
-      <w:proofErr w:type="spellStart"/>
-      <w:r>
-        <w:rPr>
-          <w:rFonts w:ascii="Arial" w:hAnsi="Arial" w:cs="Arial"/>
-          <w:sz w:val="22"/>
-          <w:szCs w:val="22"/>
-        </w:rPr>
-        <w:t>Filters</w:t>
-      </w:r>
-      <w:proofErr w:type="spellEnd"/>
-      <w:r>
-        <w:rPr>
-          <w:rFonts w:ascii="Arial" w:hAnsi="Arial" w:cs="Arial"/>
-          <w:sz w:val="22"/>
-          <w:szCs w:val="22"/>
-        </w:rPr>
-        <w:t xml:space="preserve">. </w:t>
+        <w:t xml:space="preserve">Certaines classes ne sont pas testées (Matrix.cs, Program.cs, MainForm.cs). </w:t>
+      </w:r>
+    </w:p>
+    <w:p>
+      <w:pPr>
+        <w:spacing w:line="276" w:lineRule="auto"/>
+        <w:jc w:val="both"/>
+        <w:rPr>
+          <w:rFonts w:ascii="Arial" w:hAnsi="Arial" w:cs="Arial"/>
+          <w:sz w:val="22"/>
+          <w:szCs w:val="22"/>
+        </w:rPr>
+      </w:pPr>
+      <w:r>
+        <w:rPr>
+          <w:rFonts w:ascii="Arial" w:hAnsi="Arial" w:cs="Arial"/>
+          <w:sz w:val="22"/>
+          <w:szCs w:val="22"/>
+        </w:rPr>
+        <w:t xml:space="preserve">Nous allons nous concentrer sur les 2 fichiers de tests créés : ExtBitmap et Filters. </w:t>
       </w:r>
     </w:p>
     <w:p>
@@ -6366,20 +5298,8 @@
           <w:sz w:val="22"/>
           <w:szCs w:val="22"/>
         </w:rPr>
-        <w:t xml:space="preserve">4.1 </w:t>
-      </w:r>
-      <w:proofErr w:type="spellStart"/>
-      <w:r>
-        <w:rPr>
-          <w:rFonts w:ascii="Arial" w:hAnsi="Arial" w:cs="Arial"/>
-          <w:i/>
-          <w:iCs/>
-          <w:sz w:val="22"/>
-          <w:szCs w:val="22"/>
-        </w:rPr>
-        <w:t>TestExtBitmap.cs</w:t>
-      </w:r>
-      <w:proofErr w:type="spellEnd"/>
+        <w:t>4.1 TestExtBitmap.cs</w:t>
+      </w:r>
     </w:p>
     <w:p>
       <w:pPr>
@@ -6481,43 +5401,7 @@
           <w:sz w:val="22"/>
           <w:szCs w:val="22"/>
         </w:rPr>
-        <w:t xml:space="preserve">Nous constatons que la méthode qui teste la détection de bords tente de comparer le </w:t>
-      </w:r>
-      <w:proofErr w:type="spellStart"/>
-      <w:r>
-        <w:rPr>
-          <w:rFonts w:ascii="Arial" w:hAnsi="Arial" w:cs="Arial"/>
-          <w:sz w:val="22"/>
-          <w:szCs w:val="22"/>
-        </w:rPr>
-        <w:t>hashcode</w:t>
-      </w:r>
-      <w:proofErr w:type="spellEnd"/>
-      <w:r>
-        <w:rPr>
-          <w:rFonts w:ascii="Arial" w:hAnsi="Arial" w:cs="Arial"/>
-          <w:sz w:val="22"/>
-          <w:szCs w:val="22"/>
-        </w:rPr>
-        <w:t xml:space="preserve"> d’une image Bitmap à une valeur fixe. Cela ne peut pas fonctionner, car la valeur du </w:t>
-      </w:r>
-      <w:proofErr w:type="spellStart"/>
-      <w:r>
-        <w:rPr>
-          <w:rFonts w:ascii="Arial" w:hAnsi="Arial" w:cs="Arial"/>
-          <w:sz w:val="22"/>
-          <w:szCs w:val="22"/>
-        </w:rPr>
-        <w:t>hashcode</w:t>
-      </w:r>
-      <w:proofErr w:type="spellEnd"/>
-      <w:r>
-        <w:rPr>
-          <w:rFonts w:ascii="Arial" w:hAnsi="Arial" w:cs="Arial"/>
-          <w:sz w:val="22"/>
-          <w:szCs w:val="22"/>
-        </w:rPr>
-        <w:t xml:space="preserve"> </w:t>
+        <w:t xml:space="preserve">Nous constatons que la méthode qui teste la détection de bords tente de comparer le hashcode d’une image Bitmap à une valeur fixe. Cela ne peut pas fonctionner, car la valeur du hashcode </w:t>
       </w:r>
       <w:r>
         <w:rPr>
@@ -6555,25 +5439,7 @@
           <w:sz w:val="22"/>
           <w:szCs w:val="22"/>
         </w:rPr>
-        <w:t xml:space="preserve">De plus, nous constatons que pas toutes les méthodes de </w:t>
-      </w:r>
-      <w:proofErr w:type="spellStart"/>
-      <w:r>
-        <w:rPr>
-          <w:rFonts w:ascii="Arial" w:hAnsi="Arial" w:cs="Arial"/>
-          <w:sz w:val="22"/>
-          <w:szCs w:val="22"/>
-        </w:rPr>
-        <w:t>ExtBitmap</w:t>
-      </w:r>
-      <w:proofErr w:type="spellEnd"/>
-      <w:r>
-        <w:rPr>
-          <w:rFonts w:ascii="Arial" w:hAnsi="Arial" w:cs="Arial"/>
-          <w:sz w:val="22"/>
-          <w:szCs w:val="22"/>
-        </w:rPr>
-        <w:t xml:space="preserve"> sont testées. </w:t>
+        <w:t xml:space="preserve">De plus, nous constatons que pas toutes les méthodes de ExtBitmap sont testées. </w:t>
       </w:r>
     </w:p>
     <w:p>
@@ -6648,29 +5514,7 @@
           <w:sz w:val="22"/>
           <w:szCs w:val="22"/>
         </w:rPr>
-        <w:t xml:space="preserve">4.2 </w:t>
-      </w:r>
-      <w:proofErr w:type="spellStart"/>
-      <w:r>
-        <w:rPr>
-          <w:rFonts w:ascii="Arial" w:hAnsi="Arial" w:cs="Arial"/>
-          <w:i/>
-          <w:iCs/>
-          <w:sz w:val="22"/>
-          <w:szCs w:val="22"/>
-        </w:rPr>
-        <w:t>TestFilters.cs</w:t>
-      </w:r>
-      <w:proofErr w:type="spellEnd"/>
-      <w:r>
-        <w:rPr>
-          <w:rFonts w:ascii="Arial" w:hAnsi="Arial" w:cs="Arial"/>
-          <w:i/>
-          <w:iCs/>
-          <w:sz w:val="22"/>
-          <w:szCs w:val="22"/>
-        </w:rPr>
-        <w:t xml:space="preserve"> </w:t>
+        <w:t xml:space="preserve">4.2 TestFilters.cs </w:t>
       </w:r>
     </w:p>
     <w:p>
@@ -6760,25 +5604,7 @@
           <w:sz w:val="22"/>
           <w:szCs w:val="22"/>
         </w:rPr>
-        <w:t xml:space="preserve">Même constat que pour </w:t>
-      </w:r>
-      <w:proofErr w:type="spellStart"/>
-      <w:r>
-        <w:rPr>
-          <w:rFonts w:ascii="Arial" w:hAnsi="Arial" w:cs="Arial"/>
-          <w:sz w:val="22"/>
-          <w:szCs w:val="22"/>
-        </w:rPr>
-        <w:t>TestExtBitmap.cs</w:t>
-      </w:r>
-      <w:proofErr w:type="spellEnd"/>
-      <w:r>
-        <w:rPr>
-          <w:rFonts w:ascii="Arial" w:hAnsi="Arial" w:cs="Arial"/>
-          <w:sz w:val="22"/>
-          <w:szCs w:val="22"/>
-        </w:rPr>
-        <w:t xml:space="preserve">, les méthodes testent une valeur fixe de hash qui change à chaque compilation et le lien n’est pas relatif. </w:t>
+        <w:t xml:space="preserve">Même constat que pour TestExtBitmap.cs, les méthodes testent une valeur fixe de hash qui change à chaque compilation et le lien n’est pas relatif. </w:t>
       </w:r>
     </w:p>
     <w:p>
@@ -7054,25 +5880,7 @@
           <w:sz w:val="22"/>
           <w:szCs w:val="22"/>
         </w:rPr>
-        <w:t xml:space="preserve">, cependant les tests ne passent pas car le </w:t>
-      </w:r>
-      <w:proofErr w:type="spellStart"/>
-      <w:r>
-        <w:rPr>
-          <w:rFonts w:ascii="Arial" w:hAnsi="Arial" w:cs="Arial"/>
-          <w:sz w:val="22"/>
-          <w:szCs w:val="22"/>
-        </w:rPr>
-        <w:t>hashcode</w:t>
-      </w:r>
-      <w:proofErr w:type="spellEnd"/>
-      <w:r>
-        <w:rPr>
-          <w:rFonts w:ascii="Arial" w:hAnsi="Arial" w:cs="Arial"/>
-          <w:sz w:val="22"/>
-          <w:szCs w:val="22"/>
-        </w:rPr>
-        <w:t xml:space="preserve"> change. </w:t>
+        <w:t xml:space="preserve">, cependant les tests ne passent pas car le hashcode change. </w:t>
       </w:r>
     </w:p>
     <w:p>
@@ -7159,8 +5967,6 @@
           <w:szCs w:val="30"/>
         </w:rPr>
       </w:pPr>
-      <w:bookmarkStart w:id="0" w:name="_GoBack"/>
-      <w:bookmarkEnd w:id="0"/>
     </w:p>
     <w:p>
       <w:pPr>
@@ -7205,8 +6011,6 @@
           <w:szCs w:val="22"/>
         </w:rPr>
       </w:pPr>
-      <w:proofErr w:type="spellStart"/>
-      <w:proofErr w:type="gramStart"/>
       <w:r>
         <w:rPr>
           <w:rFonts w:ascii="Arial" w:hAnsi="Arial" w:cs="Arial"/>
@@ -7223,8 +6027,6 @@
         </w:rPr>
         <w:t>ki</w:t>
       </w:r>
-      <w:proofErr w:type="spellEnd"/>
-      <w:proofErr w:type="gramEnd"/>
     </w:p>
     <w:sectPr>
       <w:headerReference w:type="even" r:id="rId36"/>
@@ -9789,7 +8591,7 @@
 </file>
 
 <file path=customXml/itemProps1.xml><?xml version="1.0" encoding="utf-8"?>
-<ds:datastoreItem xmlns:ds="http://schemas.openxmlformats.org/officeDocument/2006/customXml" ds:itemID="{B9125840-A4C4-42CB-B805-ABBD319E8FA4}">
+<ds:datastoreItem xmlns:ds="http://schemas.openxmlformats.org/officeDocument/2006/customXml" ds:itemID="{7545056B-13C4-42B1-8566-221E056301E4}">
   <ds:schemaRefs>
     <ds:schemaRef ds:uri="http://schemas.openxmlformats.org/officeDocument/2006/bibliography"/>
   </ds:schemaRefs>

</xml_diff>